<commit_message>
Improve SANS Data Reduction Redesign abstract for NOBUGS2016
</commit_message>
<xml_diff>
--- a/Presentations/NOBUGS_2016/Abstracts/SANS_rewrite_abstract.docx
+++ b/Presentations/NOBUGS_2016/Abstracts/SANS_rewrite_abstract.docx
@@ -4,72 +4,238 @@
   <w:body>
     <w:p>
       <w:pPr>
+        <w:jc w:val="center"/>
+        <w:rPr>
+          <w:b/>
+          <w:sz w:val="28"/>
+          <w:szCs w:val="28"/>
+        </w:rPr>
+      </w:pPr>
+      <w:r>
+        <w:rPr>
+          <w:b/>
+          <w:sz w:val="28"/>
+          <w:szCs w:val="28"/>
+        </w:rPr>
+        <w:t>SANS Data Reduction Redesign</w:t>
+      </w:r>
+    </w:p>
+    <w:p>
+      <w:pPr>
+        <w:rPr>
+          <w:rFonts w:cs="Arial"/>
+          <w:sz w:val="22"/>
+          <w:szCs w:val="22"/>
+        </w:rPr>
+      </w:pPr>
+    </w:p>
+    <w:p>
+      <w:pPr>
+        <w:jc w:val="center"/>
+        <w:rPr>
+          <w:rFonts w:cs="Arial"/>
+          <w:sz w:val="22"/>
+          <w:szCs w:val="22"/>
+        </w:rPr>
+      </w:pPr>
+      <w:r>
+        <w:rPr>
+          <w:rFonts w:cs="Arial"/>
+          <w:sz w:val="22"/>
+          <w:szCs w:val="22"/>
+          <w:u w:val="single"/>
+        </w:rPr>
+        <w:t>Anton Piccardo-Selg</w:t>
+      </w:r>
+      <w:r>
+        <w:rPr>
+          <w:rFonts w:cs="Arial"/>
+          <w:sz w:val="22"/>
+          <w:szCs w:val="22"/>
+          <w:u w:val="single"/>
+          <w:vertAlign w:val="superscript"/>
+        </w:rPr>
+        <w:t>1</w:t>
+      </w:r>
+      <w:proofErr w:type="gramStart"/>
+      <w:r>
+        <w:rPr>
+          <w:rFonts w:cs="Arial"/>
+          <w:sz w:val="22"/>
+          <w:szCs w:val="22"/>
+          <w:u w:val="single"/>
+          <w:vertAlign w:val="superscript"/>
+        </w:rPr>
+        <w:t>,2</w:t>
+      </w:r>
+      <w:proofErr w:type="gramEnd"/>
+      <w:r>
+        <w:rPr>
+          <w:rFonts w:cs="Arial"/>
+          <w:sz w:val="22"/>
+          <w:szCs w:val="22"/>
+        </w:rPr>
+        <w:t>,</w:t>
+      </w:r>
+      <w:r>
+        <w:rPr>
+          <w:rFonts w:cs="Arial"/>
+          <w:sz w:val="22"/>
+          <w:szCs w:val="22"/>
+        </w:rPr>
+        <w:t xml:space="preserve"> Owen Arnold</w:t>
+      </w:r>
+      <w:r>
+        <w:rPr>
+          <w:rFonts w:cs="Arial"/>
+          <w:sz w:val="22"/>
+          <w:szCs w:val="22"/>
+          <w:vertAlign w:val="superscript"/>
+        </w:rPr>
+        <w:t>1,2</w:t>
+      </w:r>
+      <w:r>
+        <w:rPr>
+          <w:rFonts w:cs="Arial"/>
+          <w:sz w:val="22"/>
+          <w:szCs w:val="22"/>
+        </w:rPr>
+        <w:t>, Martyn Gigg</w:t>
+      </w:r>
+      <w:r>
+        <w:rPr>
+          <w:rFonts w:cs="Arial"/>
+          <w:sz w:val="22"/>
+          <w:szCs w:val="22"/>
+          <w:vertAlign w:val="superscript"/>
+        </w:rPr>
+        <w:t>1,</w:t>
+      </w:r>
+      <w:r>
+        <w:rPr>
+          <w:rFonts w:cs="Arial"/>
+          <w:sz w:val="22"/>
+          <w:szCs w:val="22"/>
+          <w:vertAlign w:val="superscript"/>
+        </w:rPr>
+        <w:t>2</w:t>
+      </w:r>
+      <w:r>
+        <w:rPr>
+          <w:rFonts w:cs="Arial"/>
+          <w:sz w:val="22"/>
+          <w:szCs w:val="22"/>
+        </w:rPr>
+        <w:t>, Stephen King</w:t>
+      </w:r>
+      <w:r>
+        <w:rPr>
+          <w:rFonts w:cs="Arial"/>
+          <w:sz w:val="22"/>
+          <w:szCs w:val="22"/>
+          <w:vertAlign w:val="superscript"/>
+        </w:rPr>
+        <w:t>2</w:t>
+      </w:r>
+      <w:r>
+        <w:rPr>
+          <w:rFonts w:cs="Arial"/>
+          <w:sz w:val="22"/>
+          <w:szCs w:val="22"/>
+        </w:rPr>
+        <w:t>, Nick Draper</w:t>
+      </w:r>
+      <w:r>
+        <w:rPr>
+          <w:rFonts w:cs="Arial"/>
+          <w:sz w:val="22"/>
+          <w:szCs w:val="22"/>
+          <w:vertAlign w:val="superscript"/>
+        </w:rPr>
+        <w:t>1,2</w:t>
+      </w:r>
+    </w:p>
+    <w:p>
+      <w:pPr>
+        <w:jc w:val="center"/>
+        <w:rPr>
+          <w:rFonts w:cs="Arial"/>
+          <w:sz w:val="22"/>
+          <w:szCs w:val="22"/>
+        </w:rPr>
+      </w:pPr>
+      <w:r>
+        <w:rPr>
+          <w:rFonts w:cs="Arial"/>
+          <w:sz w:val="22"/>
+          <w:szCs w:val="22"/>
+          <w:vertAlign w:val="superscript"/>
+        </w:rPr>
+        <w:t>1</w:t>
+      </w:r>
+      <w:r>
+        <w:rPr>
+          <w:rFonts w:cs="Arial"/>
+          <w:sz w:val="22"/>
+          <w:szCs w:val="22"/>
+        </w:rPr>
+        <w:t xml:space="preserve">Tessella plc, Abingdon, Oxfordshire, UK </w:t>
+      </w:r>
+    </w:p>
+    <w:p>
+      <w:pPr>
+        <w:jc w:val="center"/>
+        <w:rPr>
+          <w:rFonts w:cs="Arial"/>
+          <w:sz w:val="22"/>
+          <w:szCs w:val="22"/>
+        </w:rPr>
+      </w:pPr>
+      <w:r>
+        <w:rPr>
+          <w:rFonts w:cs="Arial"/>
+          <w:sz w:val="22"/>
+          <w:szCs w:val="22"/>
+          <w:vertAlign w:val="superscript"/>
+        </w:rPr>
+        <w:t xml:space="preserve">2 </w:t>
+      </w:r>
+      <w:r>
+        <w:rPr>
+          <w:rFonts w:cs="Arial"/>
+          <w:sz w:val="22"/>
+          <w:szCs w:val="22"/>
+        </w:rPr>
+        <w:t xml:space="preserve">STFC Rutherford Appleton </w:t>
+      </w:r>
+      <w:proofErr w:type="gramStart"/>
+      <w:r>
+        <w:rPr>
+          <w:rFonts w:cs="Arial"/>
+          <w:sz w:val="22"/>
+          <w:szCs w:val="22"/>
+        </w:rPr>
+        <w:t>Laboratory</w:t>
+      </w:r>
+      <w:proofErr w:type="gramEnd"/>
+      <w:r>
+        <w:rPr>
+          <w:rFonts w:cs="Arial"/>
+          <w:sz w:val="22"/>
+          <w:szCs w:val="22"/>
+        </w:rPr>
+        <w:t xml:space="preserve">, Oxfordshire, UK </w:t>
+      </w:r>
+    </w:p>
+    <w:p>
+      <w:pPr>
         <w:overflowPunct/>
         <w:jc w:val="both"/>
         <w:textAlignment w:val="auto"/>
         <w:rPr>
           <w:rFonts w:ascii="Times New Roman" w:hAnsi="Times New Roman"/>
-          <w:lang w:eastAsia="en-GB"/>
-        </w:rPr>
-      </w:pPr>
-      <w:r>
-        <w:rPr>
-          <w:rFonts w:ascii="Times New Roman" w:hAnsi="Times New Roman"/>
-        </w:rPr>
-        <w:t>The Mantid</w:t>
-      </w:r>
-      <w:r>
-        <w:rPr>
-          <w:rFonts w:ascii="Times New Roman" w:hAnsi="Times New Roman"/>
-        </w:rPr>
-        <w:t xml:space="preserve"> </w:t>
-      </w:r>
-      <w:r>
-        <w:rPr>
-          <w:rFonts w:ascii="Times New Roman" w:hAnsi="Times New Roman"/>
-        </w:rPr>
-        <w:t xml:space="preserve">Project’s software framework provides general support for visualization and data </w:t>
-      </w:r>
-      <w:r>
-        <w:rPr>
-          <w:rFonts w:ascii="Times New Roman" w:hAnsi="Times New Roman"/>
-        </w:rPr>
-        <w:t xml:space="preserve">reduction of </w:t>
-      </w:r>
-      <w:r>
-        <w:rPr>
-          <w:rFonts w:ascii="Times New Roman" w:hAnsi="Times New Roman"/>
-        </w:rPr>
-        <w:t xml:space="preserve">neutron scattering and muon spin measurements. It allows the users to implement their own custom analysis algorithms and reduction routines. For several </w:t>
-      </w:r>
-      <w:r>
-        <w:rPr>
-          <w:rFonts w:ascii="Times New Roman" w:hAnsi="Times New Roman"/>
-          <w:lang w:eastAsia="en-GB"/>
-        </w:rPr>
-        <w:t xml:space="preserve">scientific </w:t>
-      </w:r>
-      <w:r>
-        <w:rPr>
-          <w:rFonts w:ascii="Times New Roman" w:hAnsi="Times New Roman"/>
-          <w:lang w:eastAsia="en-GB"/>
-        </w:rPr>
-        <w:t>areas, such as Small Angl</w:t>
-      </w:r>
-      <w:r>
-        <w:rPr>
-          <w:rFonts w:ascii="Times New Roman" w:hAnsi="Times New Roman"/>
-          <w:lang w:eastAsia="en-GB"/>
-        </w:rPr>
-        <w:t>e Neutron Scattering (SANS), simple and efficient custom interfaces have been provided to allow users to analyse their data.</w:t>
-      </w:r>
-      <w:r>
-        <w:rPr>
-          <w:rFonts w:ascii="Times New Roman" w:hAnsi="Times New Roman"/>
-          <w:lang w:eastAsia="en-GB"/>
-        </w:rPr>
-        <w:t xml:space="preserve"> </w:t>
-      </w:r>
+        </w:rPr>
+      </w:pPr>
     </w:p>
     <w:p>
       <w:pPr>
@@ -78,9 +244,139 @@
         <w:textAlignment w:val="auto"/>
         <w:rPr>
           <w:rFonts w:ascii="Times New Roman" w:hAnsi="Times New Roman"/>
+          <w:sz w:val="24"/>
+          <w:szCs w:val="24"/>
           <w:lang w:eastAsia="en-GB"/>
         </w:rPr>
       </w:pPr>
+      <w:r>
+        <w:rPr>
+          <w:rFonts w:ascii="Times New Roman" w:hAnsi="Times New Roman"/>
+          <w:sz w:val="24"/>
+          <w:szCs w:val="24"/>
+        </w:rPr>
+        <w:t xml:space="preserve">The </w:t>
+      </w:r>
+      <w:proofErr w:type="spellStart"/>
+      <w:r>
+        <w:rPr>
+          <w:rFonts w:ascii="Times New Roman" w:hAnsi="Times New Roman"/>
+          <w:sz w:val="24"/>
+          <w:szCs w:val="24"/>
+        </w:rPr>
+        <w:t>Mantid</w:t>
+      </w:r>
+      <w:proofErr w:type="spellEnd"/>
+      <w:r>
+        <w:rPr>
+          <w:rFonts w:ascii="Times New Roman" w:hAnsi="Times New Roman"/>
+          <w:sz w:val="24"/>
+          <w:szCs w:val="24"/>
+        </w:rPr>
+        <w:t xml:space="preserve"> </w:t>
+      </w:r>
+      <w:r>
+        <w:rPr>
+          <w:rFonts w:ascii="Times New Roman" w:hAnsi="Times New Roman"/>
+          <w:sz w:val="24"/>
+          <w:szCs w:val="24"/>
+        </w:rPr>
+        <w:t xml:space="preserve">Project’s software framework provides general support for visualization and data </w:t>
+      </w:r>
+      <w:r>
+        <w:rPr>
+          <w:rFonts w:ascii="Times New Roman" w:hAnsi="Times New Roman"/>
+          <w:sz w:val="24"/>
+          <w:szCs w:val="24"/>
+        </w:rPr>
+        <w:t xml:space="preserve">reduction of </w:t>
+      </w:r>
+      <w:r>
+        <w:rPr>
+          <w:rFonts w:ascii="Times New Roman" w:hAnsi="Times New Roman"/>
+          <w:sz w:val="24"/>
+          <w:szCs w:val="24"/>
+        </w:rPr>
+        <w:t>neutron scattering and muon spin measurements</w:t>
+      </w:r>
+      <w:r>
+        <w:rPr>
+          <w:rFonts w:ascii="Times New Roman" w:hAnsi="Times New Roman"/>
+          <w:sz w:val="24"/>
+          <w:szCs w:val="24"/>
+        </w:rPr>
+        <w:t xml:space="preserve"> </w:t>
+      </w:r>
+      <w:r>
+        <w:rPr>
+          <w:rFonts w:ascii="Times New Roman" w:hAnsi="Times New Roman"/>
+          <w:sz w:val="24"/>
+          <w:szCs w:val="24"/>
+        </w:rPr>
+        <w:t>[1]</w:t>
+      </w:r>
+      <w:r>
+        <w:rPr>
+          <w:rFonts w:ascii="Times New Roman" w:hAnsi="Times New Roman"/>
+          <w:sz w:val="24"/>
+          <w:szCs w:val="24"/>
+        </w:rPr>
+        <w:t xml:space="preserve">. It allows the users to implement their own custom analysis algorithms and reduction routines. For several </w:t>
+      </w:r>
+      <w:r>
+        <w:rPr>
+          <w:rFonts w:ascii="Times New Roman" w:hAnsi="Times New Roman"/>
+          <w:sz w:val="24"/>
+          <w:szCs w:val="24"/>
+          <w:lang w:eastAsia="en-GB"/>
+        </w:rPr>
+        <w:t xml:space="preserve">scientific </w:t>
+      </w:r>
+      <w:r>
+        <w:rPr>
+          <w:rFonts w:ascii="Times New Roman" w:hAnsi="Times New Roman"/>
+          <w:sz w:val="24"/>
+          <w:szCs w:val="24"/>
+          <w:lang w:eastAsia="en-GB"/>
+        </w:rPr>
+        <w:t>areas, such as Small Angl</w:t>
+      </w:r>
+      <w:r>
+        <w:rPr>
+          <w:rFonts w:ascii="Times New Roman" w:hAnsi="Times New Roman"/>
+          <w:sz w:val="24"/>
+          <w:szCs w:val="24"/>
+          <w:lang w:eastAsia="en-GB"/>
+        </w:rPr>
+        <w:t>e Neutron Scattering (SANS), simple and efficient custom interfaces</w:t>
+      </w:r>
+      <w:r>
+        <w:rPr>
+          <w:rFonts w:ascii="Times New Roman" w:hAnsi="Times New Roman"/>
+          <w:sz w:val="24"/>
+          <w:szCs w:val="24"/>
+          <w:lang w:eastAsia="en-GB"/>
+        </w:rPr>
+        <w:t xml:space="preserve"> with tailored data reduction frameworks</w:t>
+      </w:r>
+      <w:r>
+        <w:rPr>
+          <w:rFonts w:ascii="Times New Roman" w:hAnsi="Times New Roman"/>
+          <w:sz w:val="24"/>
+          <w:szCs w:val="24"/>
+          <w:lang w:eastAsia="en-GB"/>
+        </w:rPr>
+        <w:t xml:space="preserve"> have been provided to allow users to analyse their data.</w:t>
+      </w:r>
+      <w:r>
+        <w:rPr>
+          <w:rFonts w:ascii="Times New Roman" w:hAnsi="Times New Roman"/>
+          <w:sz w:val="24"/>
+          <w:szCs w:val="24"/>
+          <w:lang w:eastAsia="en-GB"/>
+        </w:rPr>
+        <w:t xml:space="preserve"> </w:t>
+      </w:r>
     </w:p>
     <w:p>
       <w:pPr>
@@ -89,133 +385,11 @@
         <w:textAlignment w:val="auto"/>
         <w:rPr>
           <w:rFonts w:ascii="Times New Roman" w:hAnsi="Times New Roman"/>
+          <w:sz w:val="24"/>
+          <w:szCs w:val="24"/>
           <w:lang w:eastAsia="en-GB"/>
         </w:rPr>
       </w:pPr>
-      <w:r>
-        <w:rPr>
-          <w:rFonts w:ascii="Times New Roman" w:hAnsi="Times New Roman"/>
-          <w:lang w:eastAsia="en-GB"/>
-        </w:rPr>
-        <w:t>T</w:t>
-      </w:r>
-      <w:r>
-        <w:rPr>
-          <w:rFonts w:ascii="Times New Roman" w:hAnsi="Times New Roman"/>
-          <w:lang w:eastAsia="en-GB"/>
-        </w:rPr>
-        <w:t>he</w:t>
-      </w:r>
-      <w:r>
-        <w:rPr>
-          <w:rFonts w:ascii="Times New Roman" w:hAnsi="Times New Roman"/>
-          <w:lang w:eastAsia="en-GB"/>
-        </w:rPr>
-        <w:t xml:space="preserve"> initial </w:t>
-      </w:r>
-      <w:r>
-        <w:rPr>
-          <w:rFonts w:ascii="Times New Roman" w:hAnsi="Times New Roman"/>
-          <w:lang w:eastAsia="en-GB"/>
-        </w:rPr>
-        <w:t xml:space="preserve">version of the </w:t>
-      </w:r>
-      <w:r>
-        <w:rPr>
-          <w:rFonts w:ascii="Times New Roman" w:hAnsi="Times New Roman"/>
-          <w:lang w:eastAsia="en-GB"/>
-        </w:rPr>
-        <w:t xml:space="preserve">reduction interface </w:t>
-      </w:r>
-      <w:r>
-        <w:rPr>
-          <w:rFonts w:ascii="Times New Roman" w:hAnsi="Times New Roman"/>
-        </w:rPr>
-        <w:t>for SANS instruments at ISIS facilities</w:t>
-      </w:r>
-      <w:r>
-        <w:rPr>
-          <w:rFonts w:ascii="Times New Roman" w:hAnsi="Times New Roman"/>
-        </w:rPr>
-        <w:t xml:space="preserve"> was created nine years ago and was the first of the custom technique specific interfaces, it h</w:t>
-      </w:r>
-      <w:r>
-        <w:rPr>
-          <w:rFonts w:ascii="Times New Roman" w:hAnsi="Times New Roman"/>
-          <w:lang w:eastAsia="en-GB"/>
-        </w:rPr>
-        <w:t xml:space="preserve">as provided a successful </w:t>
-      </w:r>
-      <w:r>
-        <w:rPr>
-          <w:rFonts w:ascii="Times New Roman" w:hAnsi="Times New Roman"/>
-          <w:lang w:eastAsia="en-GB"/>
-        </w:rPr>
-        <w:t>solution</w:t>
-      </w:r>
-      <w:r>
-        <w:rPr>
-          <w:rFonts w:ascii="Times New Roman" w:hAnsi="Times New Roman"/>
-          <w:lang w:eastAsia="en-GB"/>
-        </w:rPr>
-        <w:t xml:space="preserve"> and has been in active use ever since.  However we have our architectural approach to building custom interfaces and back ends have improved greatly since the SANS interface was built, and more modern designs are much more testable, robust and easy to support and extend.</w:t>
-      </w:r>
-      <w:r>
-        <w:rPr>
-          <w:rFonts w:ascii="Times New Roman" w:hAnsi="Times New Roman"/>
-          <w:lang w:eastAsia="en-GB"/>
-        </w:rPr>
-        <w:t xml:space="preserve"> </w:t>
-      </w:r>
-      <w:r>
-        <w:rPr>
-          <w:rFonts w:ascii="Times New Roman" w:hAnsi="Times New Roman"/>
-          <w:lang w:eastAsia="en-GB"/>
-        </w:rPr>
-        <w:t xml:space="preserve"> To take advantage of these possible improvements together with </w:t>
-      </w:r>
-      <w:r>
-        <w:rPr>
-          <w:rFonts w:ascii="Times New Roman" w:hAnsi="Times New Roman"/>
-          <w:lang w:eastAsia="en-GB"/>
-        </w:rPr>
-        <w:t xml:space="preserve">recent feature </w:t>
-      </w:r>
-      <w:r>
-        <w:rPr>
-          <w:rFonts w:ascii="Times New Roman" w:hAnsi="Times New Roman"/>
-          <w:lang w:eastAsia="en-GB"/>
-        </w:rPr>
-        <w:t>upgrades</w:t>
-      </w:r>
-      <w:r>
-        <w:rPr>
-          <w:rFonts w:ascii="Times New Roman" w:hAnsi="Times New Roman"/>
-          <w:lang w:eastAsia="en-GB"/>
-        </w:rPr>
-        <w:t xml:space="preserve"> and the need to incorporate other facilities into t</w:t>
-      </w:r>
-      <w:r>
-        <w:rPr>
-          <w:rFonts w:ascii="Times New Roman" w:hAnsi="Times New Roman"/>
-          <w:lang w:eastAsia="en-GB"/>
-        </w:rPr>
-        <w:t xml:space="preserve">he same interface </w:t>
-      </w:r>
-      <w:r>
-        <w:rPr>
-          <w:rFonts w:ascii="Times New Roman" w:hAnsi="Times New Roman"/>
-          <w:lang w:eastAsia="en-GB"/>
-        </w:rPr>
-        <w:t>have driven the desire to redesign this interface and back end to improve stability, flexibility and maintainability moving forward</w:t>
-      </w:r>
-      <w:r>
-        <w:rPr>
-          <w:rFonts w:ascii="Times New Roman" w:hAnsi="Times New Roman"/>
-          <w:lang w:eastAsia="en-GB"/>
-        </w:rPr>
-        <w:t>.</w:t>
-      </w:r>
     </w:p>
     <w:p>
       <w:pPr>
@@ -224,9 +398,268 @@
         <w:textAlignment w:val="auto"/>
         <w:rPr>
           <w:rFonts w:ascii="Times New Roman" w:hAnsi="Times New Roman"/>
+          <w:sz w:val="24"/>
+          <w:szCs w:val="24"/>
           <w:lang w:eastAsia="en-GB"/>
         </w:rPr>
       </w:pPr>
+      <w:r>
+        <w:rPr>
+          <w:rFonts w:ascii="Times New Roman" w:hAnsi="Times New Roman"/>
+          <w:sz w:val="24"/>
+          <w:szCs w:val="24"/>
+          <w:lang w:eastAsia="en-GB"/>
+        </w:rPr>
+        <w:t>T</w:t>
+      </w:r>
+      <w:r>
+        <w:rPr>
+          <w:rFonts w:ascii="Times New Roman" w:hAnsi="Times New Roman"/>
+          <w:sz w:val="24"/>
+          <w:szCs w:val="24"/>
+          <w:lang w:eastAsia="en-GB"/>
+        </w:rPr>
+        <w:t>he</w:t>
+      </w:r>
+      <w:r>
+        <w:rPr>
+          <w:rFonts w:ascii="Times New Roman" w:hAnsi="Times New Roman"/>
+          <w:sz w:val="24"/>
+          <w:szCs w:val="24"/>
+          <w:lang w:eastAsia="en-GB"/>
+        </w:rPr>
+        <w:t xml:space="preserve"> initial </w:t>
+      </w:r>
+      <w:r>
+        <w:rPr>
+          <w:rFonts w:ascii="Times New Roman" w:hAnsi="Times New Roman"/>
+          <w:sz w:val="24"/>
+          <w:szCs w:val="24"/>
+          <w:lang w:eastAsia="en-GB"/>
+        </w:rPr>
+        <w:t xml:space="preserve">version of the </w:t>
+      </w:r>
+      <w:r>
+        <w:rPr>
+          <w:rFonts w:ascii="Times New Roman" w:hAnsi="Times New Roman"/>
+          <w:sz w:val="24"/>
+          <w:szCs w:val="24"/>
+          <w:lang w:eastAsia="en-GB"/>
+        </w:rPr>
+        <w:t xml:space="preserve">reduction interface </w:t>
+      </w:r>
+      <w:r>
+        <w:rPr>
+          <w:rFonts w:ascii="Times New Roman" w:hAnsi="Times New Roman"/>
+          <w:sz w:val="24"/>
+          <w:szCs w:val="24"/>
+        </w:rPr>
+        <w:t>for SANS instruments at ISIS facilities</w:t>
+      </w:r>
+      <w:r>
+        <w:rPr>
+          <w:rFonts w:ascii="Times New Roman" w:hAnsi="Times New Roman"/>
+          <w:sz w:val="24"/>
+          <w:szCs w:val="24"/>
+        </w:rPr>
+        <w:t xml:space="preserve"> was created nine years ago and was th</w:t>
+      </w:r>
+      <w:r>
+        <w:rPr>
+          <w:rFonts w:ascii="Times New Roman" w:hAnsi="Times New Roman"/>
+          <w:sz w:val="24"/>
+          <w:szCs w:val="24"/>
+        </w:rPr>
+        <w:t>e first of the custom technique-specific interfaces. I</w:t>
+      </w:r>
+      <w:r>
+        <w:rPr>
+          <w:rFonts w:ascii="Times New Roman" w:hAnsi="Times New Roman"/>
+          <w:sz w:val="24"/>
+          <w:szCs w:val="24"/>
+        </w:rPr>
+        <w:t>t h</w:t>
+      </w:r>
+      <w:r>
+        <w:rPr>
+          <w:rFonts w:ascii="Times New Roman" w:hAnsi="Times New Roman"/>
+          <w:sz w:val="24"/>
+          <w:szCs w:val="24"/>
+          <w:lang w:eastAsia="en-GB"/>
+        </w:rPr>
+        <w:t xml:space="preserve">as provided a successful </w:t>
+      </w:r>
+      <w:r>
+        <w:rPr>
+          <w:rFonts w:ascii="Times New Roman" w:hAnsi="Times New Roman"/>
+          <w:sz w:val="24"/>
+          <w:szCs w:val="24"/>
+          <w:lang w:eastAsia="en-GB"/>
+        </w:rPr>
+        <w:t>solution</w:t>
+      </w:r>
+      <w:r>
+        <w:rPr>
+          <w:rFonts w:ascii="Times New Roman" w:hAnsi="Times New Roman"/>
+          <w:sz w:val="24"/>
+          <w:szCs w:val="24"/>
+          <w:lang w:eastAsia="en-GB"/>
+        </w:rPr>
+        <w:t xml:space="preserve"> and has </w:t>
+      </w:r>
+      <w:r>
+        <w:rPr>
+          <w:rFonts w:ascii="Times New Roman" w:hAnsi="Times New Roman"/>
+          <w:sz w:val="24"/>
+          <w:szCs w:val="24"/>
+          <w:lang w:eastAsia="en-GB"/>
+        </w:rPr>
+        <w:t xml:space="preserve">been in active use ever since. </w:t>
+      </w:r>
+      <w:r>
+        <w:rPr>
+          <w:rFonts w:ascii="Times New Roman" w:hAnsi="Times New Roman"/>
+          <w:sz w:val="24"/>
+          <w:szCs w:val="24"/>
+          <w:lang w:eastAsia="en-GB"/>
+        </w:rPr>
+        <w:t xml:space="preserve">However, increased data volumes and demanding feature upgrades have revealed the limitations of the current approach. Instrument scientists have asked us to deliver a new data reduction framework which is more scalable, </w:t>
+      </w:r>
+      <w:r>
+        <w:rPr>
+          <w:rFonts w:ascii="Times New Roman" w:hAnsi="Times New Roman"/>
+          <w:sz w:val="24"/>
+          <w:szCs w:val="24"/>
+          <w:lang w:eastAsia="en-GB"/>
+        </w:rPr>
+        <w:t>robust</w:t>
+      </w:r>
+      <w:r>
+        <w:rPr>
+          <w:rFonts w:ascii="Times New Roman" w:hAnsi="Times New Roman"/>
+          <w:sz w:val="24"/>
+          <w:szCs w:val="24"/>
+          <w:lang w:eastAsia="en-GB"/>
+        </w:rPr>
+        <w:t xml:space="preserve">, </w:t>
+      </w:r>
+      <w:r>
+        <w:rPr>
+          <w:rFonts w:ascii="Times New Roman" w:hAnsi="Times New Roman"/>
+          <w:sz w:val="24"/>
+          <w:szCs w:val="24"/>
+          <w:lang w:eastAsia="en-GB"/>
+        </w:rPr>
+        <w:t xml:space="preserve">and </w:t>
+      </w:r>
+      <w:r>
+        <w:rPr>
+          <w:rFonts w:ascii="Times New Roman" w:hAnsi="Times New Roman"/>
+          <w:sz w:val="24"/>
+          <w:szCs w:val="24"/>
+          <w:lang w:eastAsia="en-GB"/>
+        </w:rPr>
+        <w:t xml:space="preserve">solves </w:t>
+      </w:r>
+      <w:r>
+        <w:rPr>
+          <w:rFonts w:ascii="Times New Roman" w:hAnsi="Times New Roman"/>
+          <w:sz w:val="24"/>
+          <w:szCs w:val="24"/>
+          <w:lang w:eastAsia="en-GB"/>
+        </w:rPr>
+        <w:t>the performance issues of</w:t>
+      </w:r>
+      <w:r>
+        <w:rPr>
+          <w:rFonts w:ascii="Times New Roman" w:hAnsi="Times New Roman"/>
+          <w:sz w:val="24"/>
+          <w:szCs w:val="24"/>
+          <w:lang w:eastAsia="en-GB"/>
+        </w:rPr>
+        <w:t xml:space="preserve"> the current approach.  </w:t>
+      </w:r>
+      <w:r>
+        <w:rPr>
+          <w:rFonts w:ascii="Times New Roman" w:hAnsi="Times New Roman"/>
+          <w:sz w:val="24"/>
+          <w:szCs w:val="24"/>
+          <w:lang w:eastAsia="en-GB"/>
+        </w:rPr>
+        <w:t xml:space="preserve">In addition, they require a solution which allows other facilities </w:t>
+      </w:r>
+      <w:r>
+        <w:rPr>
+          <w:rFonts w:ascii="Times New Roman" w:hAnsi="Times New Roman"/>
+          <w:sz w:val="24"/>
+          <w:szCs w:val="24"/>
+          <w:lang w:eastAsia="en-GB"/>
+        </w:rPr>
+        <w:t>to inc</w:t>
+      </w:r>
+      <w:r>
+        <w:rPr>
+          <w:rFonts w:ascii="Times New Roman" w:hAnsi="Times New Roman"/>
+          <w:sz w:val="24"/>
+          <w:szCs w:val="24"/>
+          <w:lang w:eastAsia="en-GB"/>
+        </w:rPr>
+        <w:t xml:space="preserve">orporate their custom data reduction </w:t>
+      </w:r>
+      <w:r>
+        <w:rPr>
+          <w:rFonts w:ascii="Times New Roman" w:hAnsi="Times New Roman"/>
+          <w:sz w:val="24"/>
+          <w:szCs w:val="24"/>
+          <w:lang w:eastAsia="en-GB"/>
+        </w:rPr>
+        <w:t xml:space="preserve">easily </w:t>
+      </w:r>
+      <w:r>
+        <w:rPr>
+          <w:rFonts w:ascii="Times New Roman" w:hAnsi="Times New Roman"/>
+          <w:sz w:val="24"/>
+          <w:szCs w:val="24"/>
+          <w:lang w:eastAsia="en-GB"/>
+        </w:rPr>
+        <w:t xml:space="preserve">into the </w:t>
+      </w:r>
+      <w:r>
+        <w:rPr>
+          <w:rFonts w:ascii="Times New Roman" w:hAnsi="Times New Roman"/>
+          <w:sz w:val="24"/>
+          <w:szCs w:val="24"/>
+          <w:lang w:eastAsia="en-GB"/>
+        </w:rPr>
+        <w:t xml:space="preserve">same </w:t>
+      </w:r>
+      <w:r>
+        <w:rPr>
+          <w:rFonts w:ascii="Times New Roman" w:hAnsi="Times New Roman"/>
+          <w:sz w:val="24"/>
+          <w:szCs w:val="24"/>
+          <w:lang w:eastAsia="en-GB"/>
+        </w:rPr>
+        <w:t xml:space="preserve">framework and </w:t>
+      </w:r>
+      <w:r>
+        <w:rPr>
+          <w:rFonts w:ascii="Times New Roman" w:hAnsi="Times New Roman"/>
+          <w:sz w:val="24"/>
+          <w:szCs w:val="24"/>
+          <w:lang w:eastAsia="en-GB"/>
+        </w:rPr>
+        <w:t>interface</w:t>
+      </w:r>
+      <w:r>
+        <w:rPr>
+          <w:rFonts w:ascii="Times New Roman" w:hAnsi="Times New Roman"/>
+          <w:sz w:val="24"/>
+          <w:szCs w:val="24"/>
+          <w:lang w:eastAsia="en-GB"/>
+        </w:rPr>
+        <w:t xml:space="preserve">. </w:t>
+      </w:r>
     </w:p>
     <w:p>
       <w:pPr>
@@ -235,19 +668,38 @@
         <w:textAlignment w:val="auto"/>
         <w:rPr>
           <w:rFonts w:ascii="Times New Roman" w:hAnsi="Times New Roman"/>
+          <w:sz w:val="24"/>
+          <w:szCs w:val="24"/>
           <w:lang w:eastAsia="en-GB"/>
         </w:rPr>
       </w:pPr>
-      <w:r>
-        <w:rPr>
-          <w:rFonts w:ascii="Times New Roman" w:hAnsi="Times New Roman"/>
+    </w:p>
+    <w:p>
+      <w:pPr>
+        <w:overflowPunct/>
+        <w:jc w:val="both"/>
+        <w:textAlignment w:val="auto"/>
+        <w:rPr>
+          <w:rFonts w:ascii="Times New Roman" w:hAnsi="Times New Roman"/>
+          <w:sz w:val="24"/>
+          <w:szCs w:val="24"/>
           <w:lang w:eastAsia="en-GB"/>
         </w:rPr>
+      </w:pPr>
+      <w:r>
+        <w:rPr>
+          <w:rFonts w:ascii="Times New Roman" w:hAnsi="Times New Roman"/>
+          <w:sz w:val="24"/>
+          <w:szCs w:val="24"/>
+          <w:lang w:eastAsia="en-GB"/>
+        </w:rPr>
         <w:t xml:space="preserve">We have proposed a </w:t>
       </w:r>
       <w:r>
         <w:rPr>
           <w:rFonts w:ascii="Times New Roman" w:hAnsi="Times New Roman"/>
+          <w:sz w:val="24"/>
+          <w:szCs w:val="24"/>
           <w:lang w:eastAsia="en-GB"/>
         </w:rPr>
         <w:t>novel solution for the ISIS SANS reduction inte</w:t>
@@ -255,6 +707,8 @@
       <w:r>
         <w:rPr>
           <w:rFonts w:ascii="Times New Roman" w:hAnsi="Times New Roman"/>
+          <w:sz w:val="24"/>
+          <w:szCs w:val="24"/>
           <w:lang w:eastAsia="en-GB"/>
         </w:rPr>
         <w:t xml:space="preserve">rface which makes use of a </w:t>
@@ -262,6 +716,8 @@
       <w:r>
         <w:rPr>
           <w:rFonts w:ascii="Times New Roman" w:hAnsi="Times New Roman"/>
+          <w:sz w:val="24"/>
+          <w:szCs w:val="24"/>
           <w:lang w:eastAsia="en-GB"/>
         </w:rPr>
         <w:t xml:space="preserve">modular </w:t>
@@ -269,6 +725,8 @@
       <w:r>
         <w:rPr>
           <w:rFonts w:ascii="Times New Roman" w:hAnsi="Times New Roman"/>
+          <w:sz w:val="24"/>
+          <w:szCs w:val="24"/>
           <w:lang w:eastAsia="en-GB"/>
         </w:rPr>
         <w:t xml:space="preserve">and general </w:t>
@@ -276,6 +734,8 @@
       <w:r>
         <w:rPr>
           <w:rFonts w:ascii="Times New Roman" w:hAnsi="Times New Roman"/>
+          <w:sz w:val="24"/>
+          <w:szCs w:val="24"/>
           <w:lang w:eastAsia="en-GB"/>
         </w:rPr>
         <w:t xml:space="preserve">approach based on </w:t>
@@ -284,6 +744,8 @@
       <w:r>
         <w:rPr>
           <w:rFonts w:ascii="Times New Roman" w:hAnsi="Times New Roman"/>
+          <w:sz w:val="24"/>
+          <w:szCs w:val="24"/>
           <w:lang w:eastAsia="en-GB"/>
         </w:rPr>
         <w:t>Mantid’s</w:t>
@@ -292,6 +754,8 @@
       <w:r>
         <w:rPr>
           <w:rFonts w:ascii="Times New Roman" w:hAnsi="Times New Roman"/>
+          <w:sz w:val="24"/>
+          <w:szCs w:val="24"/>
           <w:lang w:eastAsia="en-GB"/>
         </w:rPr>
         <w:t xml:space="preserve"> work-flow algorithms</w:t>
@@ -299,62 +763,148 @@
       <w:r>
         <w:rPr>
           <w:rFonts w:ascii="Times New Roman" w:hAnsi="Times New Roman"/>
+          <w:sz w:val="24"/>
+          <w:szCs w:val="24"/>
           <w:lang w:eastAsia="en-GB"/>
         </w:rPr>
-        <w:t xml:space="preserve">, coupled with a </w:t>
-      </w:r>
-      <w:proofErr w:type="spellStart"/>
-      <w:r>
-        <w:rPr>
-          <w:rFonts w:ascii="Times New Roman" w:hAnsi="Times New Roman"/>
+        <w:t>, coupled with a Mod</w:t>
+      </w:r>
+      <w:r>
+        <w:rPr>
+          <w:rFonts w:ascii="Times New Roman" w:hAnsi="Times New Roman"/>
+          <w:sz w:val="24"/>
+          <w:szCs w:val="24"/>
           <w:lang w:eastAsia="en-GB"/>
         </w:rPr>
-        <w:t>Movel</w:t>
-      </w:r>
-      <w:proofErr w:type="spellEnd"/>
-      <w:r>
-        <w:rPr>
-          <w:rFonts w:ascii="Times New Roman" w:hAnsi="Times New Roman"/>
+        <w:t>el-View-Presenter based interface</w:t>
+      </w:r>
+      <w:r>
+        <w:rPr>
+          <w:rFonts w:ascii="Times New Roman" w:hAnsi="Times New Roman"/>
+          <w:sz w:val="24"/>
+          <w:szCs w:val="24"/>
           <w:lang w:eastAsia="en-GB"/>
         </w:rPr>
-        <w:t>-View-Presenter based interface</w:t>
-      </w:r>
-      <w:r>
-        <w:rPr>
-          <w:rFonts w:ascii="Times New Roman" w:hAnsi="Times New Roman"/>
+        <w:t xml:space="preserve">. </w:t>
+      </w:r>
+      <w:r>
+        <w:rPr>
+          <w:rFonts w:ascii="Times New Roman" w:hAnsi="Times New Roman"/>
+          <w:sz w:val="24"/>
+          <w:szCs w:val="24"/>
           <w:lang w:eastAsia="en-GB"/>
         </w:rPr>
-        <w:t xml:space="preserve">. </w:t>
-      </w:r>
-      <w:r>
-        <w:rPr>
-          <w:rFonts w:ascii="Times New Roman" w:hAnsi="Times New Roman"/>
+        <w:t>This approach allows other facilities to reuse and integrate easily i</w:t>
+      </w:r>
+      <w:r>
+        <w:rPr>
+          <w:rFonts w:ascii="Times New Roman" w:hAnsi="Times New Roman"/>
+          <w:sz w:val="24"/>
+          <w:szCs w:val="24"/>
           <w:lang w:eastAsia="en-GB"/>
         </w:rPr>
-        <w:t>This approach allows other facilities to reuse and integrate easily i</w:t>
-      </w:r>
-      <w:r>
-        <w:rPr>
-          <w:rFonts w:ascii="Times New Roman" w:hAnsi="Times New Roman"/>
+        <w:t>nto the existing infrastructure and automated user interface level testing,</w:t>
+      </w:r>
+      <w:r>
+        <w:rPr>
+          <w:rFonts w:ascii="Times New Roman" w:hAnsi="Times New Roman"/>
+          <w:sz w:val="24"/>
+          <w:szCs w:val="24"/>
           <w:lang w:eastAsia="en-GB"/>
         </w:rPr>
-        <w:t>nto the existing infrastructure and automated user interface level testing,</w:t>
-      </w:r>
-      <w:r>
-        <w:rPr>
-          <w:rFonts w:ascii="Times New Roman" w:hAnsi="Times New Roman"/>
+        <w:t xml:space="preserve"> therefore reducing future development and maintenance cost and effort.</w:t>
+      </w:r>
+      <w:r>
+        <w:rPr>
+          <w:rFonts w:ascii="Times New Roman" w:hAnsi="Times New Roman"/>
+          <w:sz w:val="24"/>
+          <w:szCs w:val="24"/>
           <w:lang w:eastAsia="en-GB"/>
         </w:rPr>
-        <w:t xml:space="preserve"> therefore reducing future development and maintenance cost and effort.</w:t>
-      </w:r>
+        <w:t xml:space="preserve"> We will contrast the limitations of the current approach with the major improvements that our novel approach will deliver to the SANS instrument </w:t>
+      </w:r>
+      <w:r>
+        <w:rPr>
+          <w:rFonts w:ascii="Times New Roman" w:hAnsi="Times New Roman"/>
+          <w:sz w:val="24"/>
+          <w:szCs w:val="24"/>
+          <w:lang w:eastAsia="en-GB"/>
+        </w:rPr>
+        <w:t>scientists and report on the progress that has been achieved so far.</w:t>
+      </w:r>
+    </w:p>
+    <w:p>
+      <w:pPr>
+        <w:overflowPunct/>
+        <w:jc w:val="both"/>
+        <w:textAlignment w:val="auto"/>
+        <w:rPr>
+          <w:rFonts w:ascii="Times New Roman" w:hAnsi="Times New Roman"/>
+          <w:sz w:val="24"/>
+          <w:szCs w:val="24"/>
+          <w:lang w:eastAsia="en-GB"/>
+        </w:rPr>
+      </w:pPr>
     </w:p>
     <w:p/>
     <w:p>
+      <w:pPr>
+        <w:jc w:val="both"/>
+        <w:rPr>
+          <w:rFonts w:asciiTheme="majorHAnsi" w:hAnsiTheme="majorHAnsi" w:cs="Arial"/>
+          <w:b/>
+          <w:sz w:val="22"/>
+          <w:szCs w:val="22"/>
+        </w:rPr>
+      </w:pPr>
+      <w:r>
+        <w:rPr>
+          <w:rFonts w:cs="Arial"/>
+        </w:rPr>
+        <w:br/>
+      </w:r>
+      <w:r>
+        <w:rPr>
+          <w:rFonts w:asciiTheme="majorHAnsi" w:hAnsiTheme="majorHAnsi" w:cs="Arial"/>
+          <w:b/>
+          <w:sz w:val="22"/>
+          <w:szCs w:val="22"/>
+        </w:rPr>
+        <w:t>References</w:t>
+      </w:r>
+    </w:p>
+    <w:p>
+      <w:pPr>
+        <w:jc w:val="both"/>
+        <w:rPr>
+          <w:rFonts w:asciiTheme="majorHAnsi" w:hAnsiTheme="majorHAnsi" w:cs="Arial"/>
+          <w:sz w:val="22"/>
+          <w:szCs w:val="22"/>
+        </w:rPr>
+      </w:pPr>
+      <w:r>
+        <w:rPr>
+          <w:rFonts w:asciiTheme="majorHAnsi" w:hAnsiTheme="majorHAnsi" w:cs="Arial"/>
+          <w:sz w:val="22"/>
+          <w:szCs w:val="22"/>
+        </w:rPr>
+        <w:t xml:space="preserve">[1] </w:t>
+      </w:r>
+      <w:hyperlink r:id="rId9" w:history="1">
+        <w:r>
+          <w:rPr>
+            <w:rStyle w:val="Hyperlink"/>
+            <w:rFonts w:asciiTheme="majorHAnsi" w:hAnsiTheme="majorHAnsi" w:cs="Arial"/>
+            <w:sz w:val="22"/>
+            <w:szCs w:val="22"/>
+          </w:rPr>
+          <w:t>www.mantidroject.org</w:t>
+        </w:r>
+      </w:hyperlink>
+    </w:p>
+    <w:p>
       <w:bookmarkStart w:id="0" w:name="_GoBack"/>
       <w:bookmarkEnd w:id="0"/>
-      <w:r>
-        <w:br/>
-      </w:r>
     </w:p>
     <w:sectPr>
       <w:pgSz w:w="11906" w:h="16838"/>
@@ -3004,6 +3554,25 @@
       <w:lang w:eastAsia="zh-CN" w:bidi="hi-IN"/>
     </w:rPr>
   </w:style>
+  <w:style w:type="paragraph" w:customStyle="1" w:styleId="authoraffiliation">
+    <w:name w:val="authoraffiliation"/>
+    <w:basedOn w:val="Normal"/>
+    <w:rsid w:val="00EE53BB"/>
+    <w:pPr>
+      <w:overflowPunct/>
+      <w:autoSpaceDE/>
+      <w:autoSpaceDN/>
+      <w:adjustRightInd/>
+      <w:jc w:val="center"/>
+      <w:textAlignment w:val="auto"/>
+    </w:pPr>
+    <w:rPr>
+      <w:rFonts w:ascii="Times New Roman" w:hAnsi="Times New Roman"/>
+      <w:i/>
+      <w:iCs/>
+      <w:lang w:val="fr-FR" w:eastAsia="fr-FR"/>
+    </w:rPr>
+  </w:style>
 </w:styles>
 </file>
 
@@ -4251,6 +4820,25 @@
       <w:sz w:val="24"/>
       <w:szCs w:val="24"/>
       <w:lang w:eastAsia="zh-CN" w:bidi="hi-IN"/>
+    </w:rPr>
+  </w:style>
+  <w:style w:type="paragraph" w:customStyle="1" w:styleId="authoraffiliation">
+    <w:name w:val="authoraffiliation"/>
+    <w:basedOn w:val="Normal"/>
+    <w:rsid w:val="00EE53BB"/>
+    <w:pPr>
+      <w:overflowPunct/>
+      <w:autoSpaceDE/>
+      <w:autoSpaceDN/>
+      <w:adjustRightInd/>
+      <w:jc w:val="center"/>
+      <w:textAlignment w:val="auto"/>
+    </w:pPr>
+    <w:rPr>
+      <w:rFonts w:ascii="Times New Roman" w:hAnsi="Times New Roman"/>
+      <w:i/>
+      <w:iCs/>
+      <w:lang w:val="fr-FR" w:eastAsia="fr-FR"/>
     </w:rPr>
   </w:style>
 </w:styles>
@@ -4540,12 +5128,15 @@
 </file>
 
 <file path=customXml/item1.xml><?xml version="1.0" encoding="utf-8"?>
-<?mso-contentType ?>
-<FormTemplates xmlns="http://schemas.microsoft.com/sharepoint/v3/contenttype/forms">
-  <Display>DocumentLibraryForm</Display>
-  <Edit>DocumentLibraryForm</Edit>
-  <New>DocumentLibraryForm</New>
-</FormTemplates>
+<p:properties xmlns:p="http://schemas.microsoft.com/office/2006/metadata/properties" xmlns:xsi="http://www.w3.org/2001/XMLSchema-instance">
+  <documentManagement>
+    <Distribution xmlns="faee55e2-6bf9-4b9b-837b-4b543ec41d3e">E</Distribution>
+    <Last_x0020_Modified1 xmlns="faee55e2-6bf9-4b9b-837b-4b543ec41d3e" xsi:nil="true"/>
+    <Issue xmlns="faee55e2-6bf9-4b9b-837b-4b543ec41d3e" xsi:nil="true"/>
+    <Class xmlns="faee55e2-6bf9-4b9b-837b-4b543ec41d3e" xsi:nil="true"/>
+    <Approved xmlns="faee55e2-6bf9-4b9b-837b-4b543ec41d3e" xsi:nil="true"/>
+  </documentManagement>
+</p:properties>
 </file>
 
 <file path=customXml/item2.xml><?xml version="1.0" encoding="utf-8"?>
@@ -4650,21 +5241,19 @@
 </file>
 
 <file path=customXml/item3.xml><?xml version="1.0" encoding="utf-8"?>
-<p:properties xmlns:p="http://schemas.microsoft.com/office/2006/metadata/properties" xmlns:xsi="http://www.w3.org/2001/XMLSchema-instance">
-  <documentManagement>
-    <Distribution xmlns="faee55e2-6bf9-4b9b-837b-4b543ec41d3e">E</Distribution>
-    <Last_x0020_Modified1 xmlns="faee55e2-6bf9-4b9b-837b-4b543ec41d3e" xsi:nil="true"/>
-    <Issue xmlns="faee55e2-6bf9-4b9b-837b-4b543ec41d3e" xsi:nil="true"/>
-    <Class xmlns="faee55e2-6bf9-4b9b-837b-4b543ec41d3e" xsi:nil="true"/>
-    <Approved xmlns="faee55e2-6bf9-4b9b-837b-4b543ec41d3e" xsi:nil="true"/>
-  </documentManagement>
-</p:properties>
+<?mso-contentType ?>
+<FormTemplates xmlns="http://schemas.microsoft.com/sharepoint/v3/contenttype/forms">
+  <Display>DocumentLibraryForm</Display>
+  <Edit>DocumentLibraryForm</Edit>
+  <New>DocumentLibraryForm</New>
+</FormTemplates>
 </file>
 
 <file path=customXml/itemProps1.xml><?xml version="1.0" encoding="utf-8"?>
-<ds:datastoreItem xmlns:ds="http://schemas.openxmlformats.org/officeDocument/2006/customXml" ds:itemID="{682F297C-62E2-4520-B663-3547AB983DB9}">
+<ds:datastoreItem xmlns:ds="http://schemas.openxmlformats.org/officeDocument/2006/customXml" ds:itemID="{3C2414B2-8AA8-4DC1-89E3-BCFA454F72C2}">
   <ds:schemaRefs>
-    <ds:schemaRef ds:uri="http://schemas.microsoft.com/sharepoint/v3/contenttype/forms"/>
+    <ds:schemaRef ds:uri="http://schemas.microsoft.com/office/2006/metadata/properties"/>
+    <ds:schemaRef ds:uri="faee55e2-6bf9-4b9b-837b-4b543ec41d3e"/>
   </ds:schemaRefs>
 </ds:datastoreItem>
 </file>
@@ -4687,10 +5276,9 @@
 </file>
 
 <file path=customXml/itemProps3.xml><?xml version="1.0" encoding="utf-8"?>
-<ds:datastoreItem xmlns:ds="http://schemas.openxmlformats.org/officeDocument/2006/customXml" ds:itemID="{3C2414B2-8AA8-4DC1-89E3-BCFA454F72C2}">
+<ds:datastoreItem xmlns:ds="http://schemas.openxmlformats.org/officeDocument/2006/customXml" ds:itemID="{682F297C-62E2-4520-B663-3547AB983DB9}">
   <ds:schemaRefs>
-    <ds:schemaRef ds:uri="http://schemas.microsoft.com/office/2006/metadata/properties"/>
-    <ds:schemaRef ds:uri="faee55e2-6bf9-4b9b-837b-4b543ec41d3e"/>
+    <ds:schemaRef ds:uri="http://schemas.microsoft.com/sharepoint/v3/contenttype/forms"/>
   </ds:schemaRefs>
 </ds:datastoreItem>
 </file>
</xml_diff>